<commit_message>
Add convert to pdf
</commit_message>
<xml_diff>
--- a/templates/Template.docx
+++ b/templates/Template.docx
@@ -373,17 +373,14 @@
       </w:rPr>
       <w:t xml:space="preserve">P.O. Box. 171, Kendall Park, New Jersey 08824      </w:t>
     </w:r>
-    <w:hyperlink r:id="rId1">
-      <w:r>
-        <w:rPr>
-          <w:b w:val="1"/>
-          <w:color w:val="1155cc"/>
-          <w:u w:val="single"/>
-          <w:rtl w:val="0"/>
-        </w:rPr>
-        <w:t xml:space="preserve">www.plainsbororotary.org</w:t>
-      </w:r>
-    </w:hyperlink>
+    <w:r>
+      <w:rPr>
+        <w:b w:val="1"/>
+        <w:color w:val="002060"/>
+        <w:rtl w:val="0"/>
+      </w:rPr>
+      <w:t xml:space="preserve">www.plainsbororotary.org</w:t>
+    </w:r>
     <w:r>
       <w:rPr>
         <w:rtl w:val="0"/>

</xml_diff>